<commit_message>
Cambio en la introducción
</commit_message>
<xml_diff>
--- a/Estandarización del codigo Inbo.docx
+++ b/Estandarización del codigo Inbo.docx
@@ -2961,7 +2961,39 @@
           <w:sz w:val="26"/>
           <w:szCs w:val="26"/>
         </w:rPr>
-        <w:t>Este documento contiene una serie de instrucciones con las que debe ser realizado el proyecto del Sistema Automatizado de Academias. Es una estandarización de construcción de código, que hace que la codificación tenga robustez, consistencia, claridad, completo y simple. El documento está dividido</w:t>
+        <w:t>Este documento contiene una serie de instrucciones con las que debe ser realizado el proyecto de</w:t>
+      </w:r>
+      <w:r>
+        <w:rPr>
+          <w:sz w:val="26"/>
+          <w:szCs w:val="26"/>
+        </w:rPr>
+        <w:t xml:space="preserve">l quiz </w:t>
+      </w:r>
+      <w:proofErr w:type="spellStart"/>
+      <w:r>
+        <w:rPr>
+          <w:sz w:val="26"/>
+          <w:szCs w:val="26"/>
+        </w:rPr>
+        <w:t>Inbo</w:t>
+      </w:r>
+      <w:proofErr w:type="spellEnd"/>
+      <w:r>
+        <w:rPr>
+          <w:sz w:val="26"/>
+          <w:szCs w:val="26"/>
+        </w:rPr>
+        <w:t xml:space="preserve">. </w:t>
+      </w:r>
+      <w:bookmarkStart w:id="1" w:name="_GoBack"/>
+      <w:bookmarkEnd w:id="1"/>
+      <w:r>
+        <w:rPr>
+          <w:sz w:val="26"/>
+          <w:szCs w:val="26"/>
+        </w:rPr>
+        <w:t>Es una estandarización de construcción de código, que hace que la codificación tenga robustez, consistencia, claridad, completo y simple. El documento está dividido</w:t>
       </w:r>
       <w:r>
         <w:rPr>
@@ -3014,7 +3046,7 @@
           <w:sz w:val="36"/>
         </w:rPr>
       </w:pPr>
-      <w:bookmarkStart w:id="1" w:name="_Toc507594766"/>
+      <w:bookmarkStart w:id="2" w:name="_Toc507594766"/>
       <w:r>
         <w:rPr>
           <w:rFonts w:ascii="Times New Roman" w:hAnsi="Times New Roman" w:cs="Times New Roman"/>
@@ -3042,7 +3074,7 @@
         </w:rPr>
         <w:t xml:space="preserve"> paquetes.</w:t>
       </w:r>
-      <w:bookmarkEnd w:id="1"/>
+      <w:bookmarkEnd w:id="2"/>
     </w:p>
     <w:p>
       <w:pPr>
@@ -3134,7 +3166,7 @@
           <w:sz w:val="30"/>
         </w:rPr>
       </w:pPr>
-      <w:bookmarkStart w:id="2" w:name="_Toc507594767"/>
+      <w:bookmarkStart w:id="3" w:name="_Toc507594767"/>
       <w:r>
         <w:rPr>
           <w:rStyle w:val="Ttulo2Car"/>
@@ -3144,7 +3176,7 @@
         </w:rPr>
         <w:t>2.1-Archivos fuente</w:t>
       </w:r>
-      <w:bookmarkEnd w:id="2"/>
+      <w:bookmarkEnd w:id="3"/>
       <w:r>
         <w:rPr>
           <w:rFonts w:ascii="Times New Roman" w:hAnsi="Times New Roman"/>
@@ -3236,7 +3268,7 @@
           <w:color w:val="000000" w:themeColor="text1"/>
         </w:rPr>
       </w:pPr>
-      <w:bookmarkStart w:id="3" w:name="_Toc507594768"/>
+      <w:bookmarkStart w:id="4" w:name="_Toc507594768"/>
       <w:r>
         <w:rPr>
           <w:rFonts w:ascii="Times New Roman" w:hAnsi="Times New Roman" w:cs="Times New Roman"/>
@@ -3245,7 +3277,7 @@
         </w:rPr>
         <w:t>2.1.1-Comentarios de encabezado.</w:t>
       </w:r>
-      <w:bookmarkEnd w:id="3"/>
+      <w:bookmarkEnd w:id="4"/>
     </w:p>
     <w:p>
       <w:pPr>
@@ -3506,32 +3538,32 @@
           <w:rFonts w:ascii="Consolas" w:hAnsi="Consolas"/>
           <w:sz w:val="26"/>
         </w:rPr>
+        <w:t xml:space="preserve"> */</w:t>
+      </w:r>
+      <w:r>
+        <w:rPr>
+          <w:rFonts w:ascii="Consolas" w:hAnsi="Consolas"/>
+          <w:sz w:val="26"/>
+        </w:rPr>
+        <w:cr/>
+      </w:r>
+    </w:p>
+    <w:p>
+      <w:pPr>
+        <w:jc w:val="both"/>
+        <w:rPr>
+          <w:rFonts w:ascii="Times New Roman" w:hAnsi="Times New Roman"/>
+          <w:b/>
+          <w:sz w:val="26"/>
+        </w:rPr>
+      </w:pPr>
+      <w:r>
+        <w:rPr>
+          <w:rFonts w:ascii="Times New Roman" w:hAnsi="Times New Roman"/>
+          <w:b/>
+          <w:sz w:val="26"/>
+        </w:rPr>
         <w:lastRenderedPageBreak/>
-        <w:t xml:space="preserve"> */</w:t>
-      </w:r>
-      <w:r>
-        <w:rPr>
-          <w:rFonts w:ascii="Consolas" w:hAnsi="Consolas"/>
-          <w:sz w:val="26"/>
-        </w:rPr>
-        <w:cr/>
-      </w:r>
-    </w:p>
-    <w:p>
-      <w:pPr>
-        <w:jc w:val="both"/>
-        <w:rPr>
-          <w:rFonts w:ascii="Times New Roman" w:hAnsi="Times New Roman"/>
-          <w:b/>
-          <w:sz w:val="26"/>
-        </w:rPr>
-      </w:pPr>
-      <w:r>
-        <w:rPr>
-          <w:rFonts w:ascii="Times New Roman" w:hAnsi="Times New Roman"/>
-          <w:b/>
-          <w:sz w:val="26"/>
-        </w:rPr>
         <w:t>Comentarios dentro del cuerpo del código</w:t>
       </w:r>
     </w:p>
@@ -3719,7 +3751,7 @@
           <w:szCs w:val="32"/>
         </w:rPr>
       </w:pPr>
-      <w:bookmarkStart w:id="4" w:name="_Toc507594769"/>
+      <w:bookmarkStart w:id="5" w:name="_Toc507594769"/>
       <w:r>
         <w:rPr>
           <w:rStyle w:val="Ttulo2Car"/>
@@ -3778,7 +3810,7 @@
         </w:rPr>
         <w:t>import</w:t>
       </w:r>
-      <w:bookmarkEnd w:id="4"/>
+      <w:bookmarkEnd w:id="5"/>
       <w:proofErr w:type="spellEnd"/>
       <w:r>
         <w:rPr>
@@ -3998,7 +4030,7 @@
           <w:sz w:val="32"/>
         </w:rPr>
       </w:pPr>
-      <w:bookmarkStart w:id="5" w:name="_Toc507594770"/>
+      <w:bookmarkStart w:id="6" w:name="_Toc507594770"/>
       <w:r>
         <w:rPr>
           <w:rFonts w:ascii="Times New Roman" w:hAnsi="Times New Roman" w:cs="Times New Roman"/>
@@ -4008,7 +4040,7 @@
         </w:rPr>
         <w:t>3.-Declaraciones de clases e interfaces.</w:t>
       </w:r>
-      <w:bookmarkEnd w:id="5"/>
+      <w:bookmarkEnd w:id="6"/>
     </w:p>
     <w:p>
       <w:pPr>
@@ -4246,7 +4278,6 @@
                 <w:b/>
                 <w:sz w:val="26"/>
               </w:rPr>
-              <w:lastRenderedPageBreak/>
               <w:t>2</w:t>
             </w:r>
           </w:p>
@@ -4312,7 +4343,14 @@
               <w:rPr>
                 <w:sz w:val="26"/>
               </w:rPr>
-              <w:t xml:space="preserve">Cada sentencia debe llevar su respectivo identificador, ya sea </w:t>
+              <w:t xml:space="preserve">Cada sentencia debe llevar su respectivo </w:t>
+            </w:r>
+            <w:r>
+              <w:rPr>
+                <w:sz w:val="26"/>
+              </w:rPr>
+              <w:lastRenderedPageBreak/>
+              <w:t xml:space="preserve">identificador, ya sea </w:t>
             </w:r>
             <w:proofErr w:type="spellStart"/>
             <w:r>
@@ -4348,6 +4386,7 @@
                 <w:b/>
                 <w:sz w:val="26"/>
               </w:rPr>
+              <w:lastRenderedPageBreak/>
               <w:t>3</w:t>
             </w:r>
           </w:p>
@@ -4731,7 +4770,7 @@
           <w:sz w:val="36"/>
         </w:rPr>
       </w:pPr>
-      <w:bookmarkStart w:id="6" w:name="_Toc507594771"/>
+      <w:bookmarkStart w:id="7" w:name="_Toc507594771"/>
       <w:r>
         <w:rPr>
           <w:rStyle w:val="Ttulo2Car"/>
@@ -4742,7 +4781,7 @@
         </w:rPr>
         <w:t>4.-Identacion</w:t>
       </w:r>
-      <w:bookmarkEnd w:id="6"/>
+      <w:bookmarkEnd w:id="7"/>
       <w:r>
         <w:rPr>
           <w:rFonts w:ascii="Times New Roman" w:hAnsi="Times New Roman"/>
@@ -4787,7 +4826,7 @@
           <w:sz w:val="28"/>
         </w:rPr>
       </w:pPr>
-      <w:bookmarkStart w:id="7" w:name="_Toc507594772"/>
+      <w:bookmarkStart w:id="8" w:name="_Toc507594772"/>
       <w:r>
         <w:rPr>
           <w:rFonts w:ascii="Times New Roman" w:hAnsi="Times New Roman" w:cs="Times New Roman"/>
@@ -4797,7 +4836,7 @@
         </w:rPr>
         <w:t>4.1-Longitud de las líneas.</w:t>
       </w:r>
-      <w:bookmarkEnd w:id="7"/>
+      <w:bookmarkEnd w:id="8"/>
     </w:p>
     <w:p>
       <w:pPr>
@@ -4901,7 +4940,7 @@
           <w:sz w:val="28"/>
         </w:rPr>
       </w:pPr>
-      <w:bookmarkStart w:id="8" w:name="_Toc507594773"/>
+      <w:bookmarkStart w:id="9" w:name="_Toc507594773"/>
       <w:r>
         <w:rPr>
           <w:rFonts w:ascii="Times New Roman" w:hAnsi="Times New Roman" w:cs="Times New Roman"/>
@@ -4920,7 +4959,7 @@
         </w:rPr>
         <w:t>ptura de líneas.</w:t>
       </w:r>
-      <w:bookmarkEnd w:id="8"/>
+      <w:bookmarkEnd w:id="9"/>
     </w:p>
     <w:p>
       <w:pPr>
@@ -4971,7 +5010,6 @@
         <w:rPr>
           <w:sz w:val="26"/>
         </w:rPr>
-        <w:lastRenderedPageBreak/>
         <w:t>Romper antes de un operador.</w:t>
       </w:r>
     </w:p>
@@ -4991,6 +5029,7 @@
         <w:rPr>
           <w:sz w:val="26"/>
         </w:rPr>
+        <w:lastRenderedPageBreak/>
         <w:t xml:space="preserve">Alinear la nueva </w:t>
       </w:r>
       <w:r>
@@ -5333,7 +5372,7 @@
           <w:sz w:val="32"/>
         </w:rPr>
       </w:pPr>
-      <w:bookmarkStart w:id="9" w:name="_Toc507594774"/>
+      <w:bookmarkStart w:id="10" w:name="_Toc507594774"/>
       <w:r>
         <w:rPr>
           <w:rFonts w:ascii="Times New Roman" w:hAnsi="Times New Roman" w:cs="Times New Roman"/>
@@ -5352,7 +5391,7 @@
         </w:rPr>
         <w:t>.-Declaraciones</w:t>
       </w:r>
-      <w:bookmarkEnd w:id="9"/>
+      <w:bookmarkEnd w:id="10"/>
     </w:p>
     <w:p>
       <w:pPr>
@@ -5375,7 +5414,7 @@
           <w:color w:val="000000" w:themeColor="text1"/>
         </w:rPr>
       </w:pPr>
-      <w:bookmarkStart w:id="10" w:name="_Toc507594775"/>
+      <w:bookmarkStart w:id="11" w:name="_Toc507594775"/>
       <w:r>
         <w:rPr>
           <w:rFonts w:ascii="Times New Roman" w:hAnsi="Times New Roman" w:cs="Times New Roman"/>
@@ -5392,7 +5431,7 @@
         </w:rPr>
         <w:t>.1.-Declaraciones por línea</w:t>
       </w:r>
-      <w:bookmarkEnd w:id="10"/>
+      <w:bookmarkEnd w:id="11"/>
     </w:p>
     <w:p>
       <w:pPr>
@@ -5792,7 +5831,7 @@
           <w:b/>
         </w:rPr>
       </w:pPr>
-      <w:bookmarkStart w:id="11" w:name="_Toc507594776"/>
+      <w:bookmarkStart w:id="12" w:name="_Toc507594776"/>
       <w:r>
         <w:rPr>
           <w:rFonts w:ascii="Times New Roman" w:hAnsi="Times New Roman" w:cs="Times New Roman"/>
@@ -5809,7 +5848,7 @@
         </w:rPr>
         <w:t>.3.-Colocación</w:t>
       </w:r>
-      <w:bookmarkEnd w:id="11"/>
+      <w:bookmarkEnd w:id="12"/>
     </w:p>
     <w:p>
       <w:pPr>
@@ -5983,7 +6022,6 @@
           <w:sz w:val="26"/>
           <w:szCs w:val="26"/>
         </w:rPr>
-        <w:lastRenderedPageBreak/>
         <w:tab/>
       </w:r>
       <w:proofErr w:type="spellStart"/>
@@ -6014,8 +6052,6 @@
           <w:szCs w:val="26"/>
         </w:rPr>
       </w:pPr>
-      <w:bookmarkStart w:id="12" w:name="_GoBack"/>
-      <w:bookmarkEnd w:id="12"/>
     </w:p>
     <w:p>
       <w:pPr>
@@ -6896,28 +6932,28 @@
         <w:rPr>
           <w:rFonts w:ascii="Consolas" w:hAnsi="Consolas" w:cs="Consolas"/>
         </w:rPr>
+        <w:t>argv</w:t>
+      </w:r>
+      <w:proofErr w:type="spellEnd"/>
+      <w:r>
+        <w:rPr>
+          <w:rFonts w:ascii="Consolas" w:hAnsi="Consolas" w:cs="Consolas"/>
+        </w:rPr>
+        <w:t xml:space="preserve">++; // Correcto </w:t>
+      </w:r>
+    </w:p>
+    <w:p>
+      <w:pPr>
+        <w:rPr>
+          <w:rFonts w:ascii="Consolas" w:hAnsi="Consolas" w:cs="Consolas"/>
+        </w:rPr>
+      </w:pPr>
+      <w:proofErr w:type="spellStart"/>
+      <w:r>
+        <w:rPr>
+          <w:rFonts w:ascii="Consolas" w:hAnsi="Consolas" w:cs="Consolas"/>
+        </w:rPr>
         <w:lastRenderedPageBreak/>
-        <w:t>argv</w:t>
-      </w:r>
-      <w:proofErr w:type="spellEnd"/>
-      <w:r>
-        <w:rPr>
-          <w:rFonts w:ascii="Consolas" w:hAnsi="Consolas" w:cs="Consolas"/>
-        </w:rPr>
-        <w:t xml:space="preserve">++; // Correcto </w:t>
-      </w:r>
-    </w:p>
-    <w:p>
-      <w:pPr>
-        <w:rPr>
-          <w:rFonts w:ascii="Consolas" w:hAnsi="Consolas" w:cs="Consolas"/>
-        </w:rPr>
-      </w:pPr>
-      <w:proofErr w:type="spellStart"/>
-      <w:r>
-        <w:rPr>
-          <w:rFonts w:ascii="Consolas" w:hAnsi="Consolas" w:cs="Consolas"/>
-        </w:rPr>
         <w:t>argc</w:t>
       </w:r>
       <w:proofErr w:type="spellEnd"/>
@@ -7750,30 +7786,30 @@
         <w:jc w:val="both"/>
       </w:pPr>
       <w:r>
+        <w:t xml:space="preserve">Una sentencia </w:t>
+      </w:r>
+      <w:proofErr w:type="spellStart"/>
+      <w:r>
+        <w:t>while</w:t>
+      </w:r>
+      <w:proofErr w:type="spellEnd"/>
+      <w:r>
+        <w:t xml:space="preserve"> vacía debe tener la siguiente forma: </w:t>
+      </w:r>
+    </w:p>
+    <w:p>
+      <w:pPr>
+        <w:jc w:val="both"/>
+        <w:rPr>
+          <w:rFonts w:ascii="Consolas" w:hAnsi="Consolas" w:cs="Consolas"/>
+        </w:rPr>
+      </w:pPr>
+      <w:proofErr w:type="spellStart"/>
+      <w:r>
+        <w:rPr>
+          <w:rFonts w:ascii="Consolas" w:hAnsi="Consolas" w:cs="Consolas"/>
+        </w:rPr>
         <w:lastRenderedPageBreak/>
-        <w:t xml:space="preserve">Una sentencia </w:t>
-      </w:r>
-      <w:proofErr w:type="spellStart"/>
-      <w:r>
-        <w:t>while</w:t>
-      </w:r>
-      <w:proofErr w:type="spellEnd"/>
-      <w:r>
-        <w:t xml:space="preserve"> vacía debe tener la siguiente forma: </w:t>
-      </w:r>
-    </w:p>
-    <w:p>
-      <w:pPr>
-        <w:jc w:val="both"/>
-        <w:rPr>
-          <w:rFonts w:ascii="Consolas" w:hAnsi="Consolas" w:cs="Consolas"/>
-        </w:rPr>
-      </w:pPr>
-      <w:proofErr w:type="spellStart"/>
-      <w:r>
-        <w:rPr>
-          <w:rFonts w:ascii="Consolas" w:hAnsi="Consolas" w:cs="Consolas"/>
-        </w:rPr>
         <w:t>while</w:t>
       </w:r>
       <w:proofErr w:type="spellEnd"/>
@@ -12054,7 +12090,7 @@
 </file>
 
 <file path=customXml/itemProps1.xml><?xml version="1.0" encoding="utf-8"?>
-<ds:datastoreItem xmlns:ds="http://schemas.openxmlformats.org/officeDocument/2006/customXml" ds:itemID="{DB6D4EF8-C8E0-41C1-BF4C-47611CE953B7}">
+<ds:datastoreItem xmlns:ds="http://schemas.openxmlformats.org/officeDocument/2006/customXml" ds:itemID="{029939EA-F5C5-40FE-8525-78B2ABBF8923}">
   <ds:schemaRefs>
     <ds:schemaRef ds:uri="http://schemas.openxmlformats.org/officeDocument/2006/bibliography"/>
   </ds:schemaRefs>

</xml_diff>